<commit_message>
Moved AN220 scripts to their output folders
</commit_message>
<xml_diff>
--- a/src/Pickles/MIL_pickles/Output/AN220/AN220_Requirements_AllRequirements.docx
+++ b/src/Pickles/MIL_pickles/Output/AN220/AN220_Requirements_AllRequirements.docx
@@ -3167,7 +3167,7 @@
           <w:i/>
           <w:color w:themeColor="text2"/>
         </w:rPr>
-        <w:t>(Tags: @FR, @FR031, @UR029, @Admin, @DesktopOnly)</w:t>
+        <w:t>(Tags: @FR, @FR031, @UR029, @Admin, @DesktopOnly, @deprecated)</w:t>
       </w:r>
     </w:p>
     <w:p>
@@ -3312,7 +3312,7 @@
           <w:i/>
           <w:color w:themeColor="text2"/>
         </w:rPr>
-        <w:t>(Tags: @FR, @FR030, @UR028, @Admin, @DesktopOnly)</w:t>
+        <w:t>(Tags: @FR, @FR030, @UR028, @Admin, @DesktopOnly, @deprecated)</w:t>
       </w:r>
     </w:p>
     <w:p>
@@ -4144,7 +4144,7 @@
           <w:i/>
           <w:color w:themeColor="text2"/>
         </w:rPr>
-        <w:t>(Tags: @FR, @FR027, @UR025, @Admin, @DesktopOnly)</w:t>
+        <w:t>(Tags: @FR, @FR027, @UR025, @Admin, @DesktopOnly, @deprecated)</w:t>
       </w:r>
     </w:p>
     <w:p>
@@ -5884,7 +5884,7 @@
           <w:i/>
           <w:color w:themeColor="text2"/>
         </w:rPr>
-        <w:t>(Tags: @FR, @FR017, @UR016, @Analysis)</w:t>
+        <w:t>(Tags: @FR, @FR017, @UR016, @Analysis, @WebOnly)</w:t>
       </w:r>
     </w:p>
     <w:p>
@@ -5892,7 +5892,7 @@
         <w:pStyle w:val="Heading2"/>
       </w:pPr>
       <w:r>
-        <w:t>CanAnalyseTiffImages</w:t>
+        <w:t>CanAnalyseDicomImages</w:t>
       </w:r>
     </w:p>
     <w:p>
@@ -6164,6 +6164,258 @@
       </w:r>
       <w:r>
         <w:t xml:space="preserve"> all bitewing images are displayed on screen</w:t>
+      </w:r>
+    </w:p>
+    <w:p>
+      <w:pPr>
+        <w:pStyle w:val="Heading2"/>
+      </w:pPr>
+      <w:r>
+        <w:t>DisplayDicomImage</w:t>
+      </w:r>
+    </w:p>
+    <w:p>
+      <w:pPr>
+        <w:pStyle w:val="Normal"/>
+      </w:pPr>
+      <w:r>
+        <w:rPr>
+          <w:b w:val="false"/>
+          <w:i/>
+          <w:color w:themeColor="text2"/>
+        </w:rPr>
+        <w:t>(Tags: @FR001-3, @UR001-1)</w:t>
+      </w:r>
+    </w:p>
+    <w:p>
+      <w:pPr>
+        <w:pStyle w:val="Normal"/>
+      </w:pPr>
+      <w:r>
+        <w:rPr>
+          <w:b/>
+        </w:rPr>
+        <w:t>Given </w:t>
+      </w:r>
+      <w:r>
+        <w:t xml:space="preserve"> a bitewing dicom image</w:t>
+      </w:r>
+    </w:p>
+    <w:p>
+      <w:pPr>
+        <w:pStyle w:val="Normal"/>
+      </w:pPr>
+      <w:r>
+        <w:rPr>
+          <w:b/>
+        </w:rPr>
+        <w:t>When </w:t>
+      </w:r>
+      <w:r>
+        <w:t xml:space="preserve"> submitted for analysis</w:t>
+      </w:r>
+    </w:p>
+    <w:p>
+      <w:pPr>
+        <w:pStyle w:val="Normal"/>
+      </w:pPr>
+      <w:r>
+        <w:rPr>
+          <w:b/>
+        </w:rPr>
+        <w:t>Then </w:t>
+      </w:r>
+      <w:r>
+        <w:t xml:space="preserve"> the bitewing image is displayed on screen</w:t>
+      </w:r>
+    </w:p>
+    <w:p>
+      <w:pPr>
+        <w:pStyle w:val="Heading2"/>
+      </w:pPr>
+      <w:r>
+        <w:t>DisplayTiffImage</w:t>
+      </w:r>
+    </w:p>
+    <w:p>
+      <w:pPr>
+        <w:pStyle w:val="Normal"/>
+      </w:pPr>
+      <w:r>
+        <w:rPr>
+          <w:b w:val="false"/>
+          <w:i/>
+          <w:color w:themeColor="text2"/>
+        </w:rPr>
+        <w:t>(Tags: @FR001-4, @UR001-1)</w:t>
+      </w:r>
+    </w:p>
+    <w:p>
+      <w:pPr>
+        <w:pStyle w:val="Normal"/>
+      </w:pPr>
+      <w:r>
+        <w:rPr>
+          <w:b/>
+        </w:rPr>
+        <w:t>Given </w:t>
+      </w:r>
+      <w:r>
+        <w:t xml:space="preserve"> a bitewing tiff image</w:t>
+      </w:r>
+    </w:p>
+    <w:p>
+      <w:pPr>
+        <w:pStyle w:val="Normal"/>
+      </w:pPr>
+      <w:r>
+        <w:rPr>
+          <w:b/>
+        </w:rPr>
+        <w:t>When </w:t>
+      </w:r>
+      <w:r>
+        <w:t xml:space="preserve"> submitted for analysis</w:t>
+      </w:r>
+    </w:p>
+    <w:p>
+      <w:pPr>
+        <w:pStyle w:val="Normal"/>
+      </w:pPr>
+      <w:r>
+        <w:rPr>
+          <w:b/>
+        </w:rPr>
+        <w:t>Then </w:t>
+      </w:r>
+      <w:r>
+        <w:t xml:space="preserve"> the bitewing image is displayed on screen</w:t>
+      </w:r>
+    </w:p>
+    <w:p>
+      <w:pPr>
+        <w:pStyle w:val="Heading2"/>
+      </w:pPr>
+      <w:r>
+        <w:t>DisplayJpegImage</w:t>
+      </w:r>
+    </w:p>
+    <w:p>
+      <w:pPr>
+        <w:pStyle w:val="Normal"/>
+      </w:pPr>
+      <w:r>
+        <w:rPr>
+          <w:b w:val="false"/>
+          <w:i/>
+          <w:color w:themeColor="text2"/>
+        </w:rPr>
+        <w:t>(Tags: @FR001-5, @UR001-1)</w:t>
+      </w:r>
+    </w:p>
+    <w:p>
+      <w:pPr>
+        <w:pStyle w:val="Normal"/>
+      </w:pPr>
+      <w:r>
+        <w:rPr>
+          <w:b/>
+        </w:rPr>
+        <w:t>Given </w:t>
+      </w:r>
+      <w:r>
+        <w:t xml:space="preserve"> a bitewing jpeg image</w:t>
+      </w:r>
+    </w:p>
+    <w:p>
+      <w:pPr>
+        <w:pStyle w:val="Normal"/>
+      </w:pPr>
+      <w:r>
+        <w:rPr>
+          <w:b/>
+        </w:rPr>
+        <w:t>When </w:t>
+      </w:r>
+      <w:r>
+        <w:t xml:space="preserve"> submitted for analysis</w:t>
+      </w:r>
+    </w:p>
+    <w:p>
+      <w:pPr>
+        <w:pStyle w:val="Normal"/>
+      </w:pPr>
+      <w:r>
+        <w:rPr>
+          <w:b/>
+        </w:rPr>
+        <w:t>Then </w:t>
+      </w:r>
+      <w:r>
+        <w:t xml:space="preserve"> the bitewing image is displayed on screen</w:t>
+      </w:r>
+    </w:p>
+    <w:p>
+      <w:pPr>
+        <w:pStyle w:val="Heading2"/>
+      </w:pPr>
+      <w:r>
+        <w:t>DisplayPngImage</w:t>
+      </w:r>
+    </w:p>
+    <w:p>
+      <w:pPr>
+        <w:pStyle w:val="Normal"/>
+      </w:pPr>
+      <w:r>
+        <w:rPr>
+          <w:b w:val="false"/>
+          <w:i/>
+          <w:color w:themeColor="text2"/>
+        </w:rPr>
+        <w:t>(Tags: @FR001-6, @UR001-1)</w:t>
+      </w:r>
+    </w:p>
+    <w:p>
+      <w:pPr>
+        <w:pStyle w:val="Normal"/>
+      </w:pPr>
+      <w:r>
+        <w:rPr>
+          <w:b/>
+        </w:rPr>
+        <w:t>Given </w:t>
+      </w:r>
+      <w:r>
+        <w:t xml:space="preserve"> a bitewing png image</w:t>
+      </w:r>
+    </w:p>
+    <w:p>
+      <w:pPr>
+        <w:pStyle w:val="Normal"/>
+      </w:pPr>
+      <w:r>
+        <w:rPr>
+          <w:b/>
+        </w:rPr>
+        <w:t>When </w:t>
+      </w:r>
+      <w:r>
+        <w:t xml:space="preserve"> submitted for analysis</w:t>
+      </w:r>
+    </w:p>
+    <w:p>
+      <w:pPr>
+        <w:pStyle w:val="Normal"/>
+      </w:pPr>
+      <w:r>
+        <w:rPr>
+          <w:b/>
+        </w:rPr>
+        <w:t>Then </w:t>
+      </w:r>
+      <w:r>
+        <w:t xml:space="preserve"> the bitewing image is displayed on screen</w:t>
       </w:r>
     </w:p>
     <w:p>
@@ -19183,7 +19435,7 @@
           <w:i/>
           <w:color w:themeColor="text2"/>
         </w:rPr>
-        <w:t>(Tags: @FR035-03, @UR033-01)</w:t>
+        <w:t>(Tags: @FR035-03, @UR033-01, @deprecated)</w:t>
       </w:r>
     </w:p>
     <w:p>
@@ -22102,7 +22354,7 @@
           <w:i/>
           <w:color w:themeColor="text2"/>
         </w:rPr>
-        <w:t>(Tags: @FR043-02, @UR041-01)</w:t>
+        <w:t>(Tags: @FR043-02, @UR041-01, @deprecated)</w:t>
       </w:r>
     </w:p>
     <w:p>
@@ -22184,14 +22436,6 @@
     </w:p>
     <w:p>
       <w:pPr>
-        <w:pStyle w:val="Heading2"/>
-      </w:pPr>
-      <w:r>
-        <w:t>LoginEnabled</w:t>
-      </w:r>
-    </w:p>
-    <w:p>
-      <w:pPr>
         <w:pStyle w:val="Normal"/>
       </w:pPr>
       <w:r>
@@ -23343,7 +23587,7 @@
         <w:t>When </w:t>
       </w:r>
       <w:r>
-        <w:t xml:space="preserve"> I veiw the user roles</w:t>
+        <w:t xml:space="preserve"> I view the user roles</w:t>
       </w:r>
     </w:p>
     <w:p>
@@ -23357,7 +23601,7 @@
         <w:t>Then </w:t>
       </w:r>
       <w:r>
-        <w:t xml:space="preserve"> thrre is a subscriber role for users that have registered but not setup an account</w:t>
+        <w:t xml:space="preserve"> there is a subscriber role for users that have registered but not setup an account</w:t>
       </w:r>
     </w:p>
     <w:p>
@@ -23658,7 +23902,7 @@
         <w:t>And </w:t>
       </w:r>
       <w:r>
-        <w:t xml:space="preserve"> I have created a CD Admin or CDV User</w:t>
+        <w:t xml:space="preserve"> I have created a CD Admin or CD User</w:t>
       </w:r>
     </w:p>
     <w:p>
@@ -34612,7 +34856,7 @@
         <w:t>Given </w:t>
       </w:r>
       <w:r>
-        <w:t xml:space="preserve"> I am using a computer that isn't included within an allowed IP range</w:t>
+        <w:t xml:space="preserve"> I am using a computer that is not included within an allowed IP range</w:t>
       </w:r>
     </w:p>
     <w:p>
@@ -35040,7 +35284,7 @@
           <w:i/>
           <w:color w:themeColor="text2"/>
         </w:rPr>
-        <w:t>(Tags: @UR, @UR029, @DesktopOnly, @Admin)</w:t>
+        <w:t>(Tags: @UR, @UR029, @DesktopOnly, @Admin, @deprecated)</w:t>
       </w:r>
     </w:p>
     <w:p>
@@ -35272,7 +35516,7 @@
           <w:i/>
           <w:color w:themeColor="text2"/>
         </w:rPr>
-        <w:t>(Tags: @UR, @UR028, @DesktopOnly, @Admin)</w:t>
+        <w:t>(Tags: @UR, @UR028, @DesktopOnly, @Admin, @deprecated)</w:t>
       </w:r>
     </w:p>
     <w:p>
@@ -36131,7 +36375,7 @@
           <w:i/>
           <w:color w:themeColor="text2"/>
         </w:rPr>
-        <w:t>(Tags: @UR, @UR025, @Admin, @DesktopOnly)</w:t>
+        <w:t>(Tags: @UR, @UR025, @Admin, @DesktopOnly, @deprecated)</w:t>
       </w:r>
     </w:p>
     <w:p>
@@ -42240,35 +42484,35 @@
         <w:t>Then </w:t>
       </w:r>
       <w:r>
-        <w:t xml:space="preserve"> I see the width and height displayed within the clinical report</w:t>
-      </w:r>
-    </w:p>
-    <w:p>
-      <w:pPr>
-        <w:pStyle w:val="Normal"/>
-      </w:pPr>
-      <w:r>
-        <w:rPr>
-          <w:b/>
-        </w:rPr>
-        <w:t>And </w:t>
-      </w:r>
-      <w:r>
-        <w:t xml:space="preserve"> I see a rating label for the resolution within the clinical report</w:t>
-      </w:r>
-    </w:p>
-    <w:p>
-      <w:pPr>
-        <w:pStyle w:val="Normal"/>
-      </w:pPr>
-      <w:r>
-        <w:rPr>
-          <w:b/>
-        </w:rPr>
-        <w:t>And </w:t>
-      </w:r>
-      <w:r>
-        <w:t xml:space="preserve"> the status for the resolution is displayed within the clinical report</w:t>
+        <w:t xml:space="preserve"> I see the width and height displayed within the radiograph quality report</w:t>
+      </w:r>
+    </w:p>
+    <w:p>
+      <w:pPr>
+        <w:pStyle w:val="Normal"/>
+      </w:pPr>
+      <w:r>
+        <w:rPr>
+          <w:b/>
+        </w:rPr>
+        <w:t>And </w:t>
+      </w:r>
+      <w:r>
+        <w:t xml:space="preserve"> I see a rating label for the resolution within the radiograph quality report</w:t>
+      </w:r>
+    </w:p>
+    <w:p>
+      <w:pPr>
+        <w:pStyle w:val="Normal"/>
+      </w:pPr>
+      <w:r>
+        <w:rPr>
+          <w:b/>
+        </w:rPr>
+        <w:t>And </w:t>
+      </w:r>
+      <w:r>
+        <w:t xml:space="preserve"> the status for the resolution is displayed within the radiograph quality report</w:t>
       </w:r>
     </w:p>
     <w:p>
@@ -42331,21 +42575,21 @@
         <w:t>Then </w:t>
       </w:r>
       <w:r>
-        <w:t xml:space="preserve"> I see the gray scale flag displayed within the clinical report</w:t>
-      </w:r>
-    </w:p>
-    <w:p>
-      <w:pPr>
-        <w:pStyle w:val="Normal"/>
-      </w:pPr>
-      <w:r>
-        <w:rPr>
-          <w:b/>
-        </w:rPr>
-        <w:t>And </w:t>
-      </w:r>
-      <w:r>
-        <w:t xml:space="preserve"> the status for the gray scale flag is displayed within the clinical report</w:t>
+        <w:t xml:space="preserve"> I see the gray scale flag displayed within the radiograph quality report</w:t>
+      </w:r>
+    </w:p>
+    <w:p>
+      <w:pPr>
+        <w:pStyle w:val="Normal"/>
+      </w:pPr>
+      <w:r>
+        <w:rPr>
+          <w:b/>
+        </w:rPr>
+        <w:t>And </w:t>
+      </w:r>
+      <w:r>
+        <w:t xml:space="preserve"> the status for the gray scale flag is displayed within the radiograph quality report</w:t>
       </w:r>
     </w:p>
     <w:p>
@@ -42408,35 +42652,35 @@
         <w:t>Then </w:t>
       </w:r>
       <w:r>
-        <w:t xml:space="preserve"> I see the contrast metric displayed within the clinical report</w:t>
-      </w:r>
-    </w:p>
-    <w:p>
-      <w:pPr>
-        <w:pStyle w:val="Normal"/>
-      </w:pPr>
-      <w:r>
-        <w:rPr>
-          <w:b/>
-        </w:rPr>
-        <w:t>And </w:t>
-      </w:r>
-      <w:r>
-        <w:t xml:space="preserve"> I see a rating label for the contrast metric within the clinical report</w:t>
-      </w:r>
-    </w:p>
-    <w:p>
-      <w:pPr>
-        <w:pStyle w:val="Normal"/>
-      </w:pPr>
-      <w:r>
-        <w:rPr>
-          <w:b/>
-        </w:rPr>
-        <w:t>And </w:t>
-      </w:r>
-      <w:r>
-        <w:t xml:space="preserve"> the status for the contrast metric is displayed within the clinical report</w:t>
+        <w:t xml:space="preserve"> I see the contrast metric displayed within the radiograph quality report</w:t>
+      </w:r>
+    </w:p>
+    <w:p>
+      <w:pPr>
+        <w:pStyle w:val="Normal"/>
+      </w:pPr>
+      <w:r>
+        <w:rPr>
+          <w:b/>
+        </w:rPr>
+        <w:t>And </w:t>
+      </w:r>
+      <w:r>
+        <w:t xml:space="preserve"> I see a rating label for the contrast metric within the radiograph quality report</w:t>
+      </w:r>
+    </w:p>
+    <w:p>
+      <w:pPr>
+        <w:pStyle w:val="Normal"/>
+      </w:pPr>
+      <w:r>
+        <w:rPr>
+          <w:b/>
+        </w:rPr>
+        <w:t>And </w:t>
+      </w:r>
+      <w:r>
+        <w:t xml:space="preserve"> the status for the contrast metric is displayed within the radiograph quality report</w:t>
       </w:r>
     </w:p>
     <w:p>
@@ -42499,35 +42743,35 @@
         <w:t>Then </w:t>
       </w:r>
       <w:r>
-        <w:t xml:space="preserve"> I see the blur metric displayed within the clinical report</w:t>
-      </w:r>
-    </w:p>
-    <w:p>
-      <w:pPr>
-        <w:pStyle w:val="Normal"/>
-      </w:pPr>
-      <w:r>
-        <w:rPr>
-          <w:b/>
-        </w:rPr>
-        <w:t>And </w:t>
-      </w:r>
-      <w:r>
-        <w:t xml:space="preserve"> I see a rating label for the blur metric within the clinical report</w:t>
-      </w:r>
-    </w:p>
-    <w:p>
-      <w:pPr>
-        <w:pStyle w:val="Normal"/>
-      </w:pPr>
-      <w:r>
-        <w:rPr>
-          <w:b/>
-        </w:rPr>
-        <w:t>And </w:t>
-      </w:r>
-      <w:r>
-        <w:t xml:space="preserve"> the status for the blur metric is displayed within the clinical report</w:t>
+        <w:t xml:space="preserve"> I see the blur metric displayed within the radiograph quality report</w:t>
+      </w:r>
+    </w:p>
+    <w:p>
+      <w:pPr>
+        <w:pStyle w:val="Normal"/>
+      </w:pPr>
+      <w:r>
+        <w:rPr>
+          <w:b/>
+        </w:rPr>
+        <w:t>And </w:t>
+      </w:r>
+      <w:r>
+        <w:t xml:space="preserve"> I see a rating label for the blur metric within the radiograph quality report</w:t>
+      </w:r>
+    </w:p>
+    <w:p>
+      <w:pPr>
+        <w:pStyle w:val="Normal"/>
+      </w:pPr>
+      <w:r>
+        <w:rPr>
+          <w:b/>
+        </w:rPr>
+        <w:t>And </w:t>
+      </w:r>
+      <w:r>
+        <w:t xml:space="preserve"> the status for the blur metric is displayed within the radiograph quality report</w:t>
       </w:r>
     </w:p>
     <w:p>
@@ -43558,7 +43802,7 @@
           <w:i/>
           <w:color w:themeColor="text2"/>
         </w:rPr>
-        <w:t>(Tags: @UR, @UR016, @Analysis)</w:t>
+        <w:t>(Tags: @UR, @UR016, @Analysis, @WebOnly)</w:t>
       </w:r>
     </w:p>
     <w:p>
@@ -44500,7 +44744,7 @@
         <w:pStyle w:val="Normal"/>
       </w:pPr>
       <w:r>
-        <w:t>As an adminstrator of the store website</w:t>
+        <w:t>As an administrator of the store website</w:t>
       </w:r>
     </w:p>
     <w:p>
@@ -45888,7 +46132,7 @@
         <w:pStyle w:val="Normal"/>
       </w:pPr>
       <w:r>
-        <w:t>We want to view feedback comments by user or allowed ip</w:t>
+        <w:t>We want to view feedback comments by user or allowed IP</w:t>
       </w:r>
     </w:p>
     <w:p>
@@ -46427,7 +46671,7 @@
         <w:t>When </w:t>
       </w:r>
       <w:r>
-        <w:t xml:space="preserve"> I register a new user on the CD user registration page with email and passowrd</w:t>
+        <w:t xml:space="preserve"> I register a new user on the CD user registration page with email and password</w:t>
       </w:r>
     </w:p>
     <w:p>

</xml_diff>